<commit_message>
Table 4 is added.
</commit_message>
<xml_diff>
--- a/Docs/draft1.docx
+++ b/Docs/draft1.docx
@@ -1098,15 +1098,807 @@
       <w:r>
         <w:t xml:space="preserve"> - Top Ten Features</w:t>
       </w:r>
+      <w:r>
+        <w:t xml:space="preserve"> </w:t>
+      </w:r>
+      <w:proofErr w:type="gramStart"/>
+      <w:r>
+        <w:t>( should</w:t>
+      </w:r>
+      <w:proofErr w:type="gramEnd"/>
+      <w:r>
+        <w:t xml:space="preserve"> we use </w:t>
+      </w:r>
+      <w:proofErr w:type="spellStart"/>
+      <w:r>
+        <w:t>abbrevations</w:t>
+      </w:r>
+      <w:proofErr w:type="spellEnd"/>
+      <w:r>
+        <w:t>?)</w:t>
+      </w:r>
+    </w:p>
+    <w:tbl>
+      <w:tblPr>
+        <w:tblStyle w:val="TableGrid"/>
+        <w:tblW w:w="9350" w:type="dxa"/>
+        <w:tblLook w:val="04A0" w:firstRow="1" w:lastRow="0" w:firstColumn="1" w:lastColumn="0" w:noHBand="0" w:noVBand="1"/>
+      </w:tblPr>
+      <w:tblGrid>
+        <w:gridCol w:w="1870"/>
+        <w:gridCol w:w="1870"/>
+        <w:gridCol w:w="1870"/>
+        <w:gridCol w:w="1870"/>
+        <w:gridCol w:w="1870"/>
+      </w:tblGrid>
+      <w:tr>
+        <w:trPr>
+          <w:trHeight w:val="548"/>
+        </w:trPr>
+        <w:tc>
+          <w:tcPr>
+            <w:tcW w:w="1870" w:type="dxa"/>
+          </w:tcPr>
+          <w:p>
+            <w:r>
+              <w:t xml:space="preserve">Feature Rank </w:t>
+            </w:r>
+          </w:p>
+        </w:tc>
+        <w:tc>
+          <w:tcPr>
+            <w:tcW w:w="1870" w:type="dxa"/>
+          </w:tcPr>
+          <w:p>
+            <w:r>
+              <w:t>Case 1</w:t>
+            </w:r>
+          </w:p>
+        </w:tc>
+        <w:tc>
+          <w:tcPr>
+            <w:tcW w:w="1870" w:type="dxa"/>
+          </w:tcPr>
+          <w:p>
+            <w:r>
+              <w:t>Case 2</w:t>
+            </w:r>
+          </w:p>
+        </w:tc>
+        <w:tc>
+          <w:tcPr>
+            <w:tcW w:w="1870" w:type="dxa"/>
+          </w:tcPr>
+          <w:p>
+            <w:r>
+              <w:t>Case 3</w:t>
+            </w:r>
+          </w:p>
+        </w:tc>
+        <w:tc>
+          <w:tcPr>
+            <w:tcW w:w="1870" w:type="dxa"/>
+          </w:tcPr>
+          <w:p>
+            <w:r>
+              <w:t>Case 4</w:t>
+            </w:r>
+          </w:p>
+        </w:tc>
+      </w:tr>
+      <w:tr>
+        <w:tc>
+          <w:tcPr>
+            <w:tcW w:w="1870" w:type="dxa"/>
+          </w:tcPr>
+          <w:p>
+            <w:r>
+              <w:t>1</w:t>
+            </w:r>
+          </w:p>
+        </w:tc>
+        <w:tc>
+          <w:tcPr>
+            <w:tcW w:w="1870" w:type="dxa"/>
+          </w:tcPr>
+          <w:p/>
+        </w:tc>
+        <w:tc>
+          <w:tcPr>
+            <w:tcW w:w="1870" w:type="dxa"/>
+          </w:tcPr>
+          <w:p>
+            <w:r>
+              <w:t xml:space="preserve">Counts </w:t>
+            </w:r>
+            <w:proofErr w:type="spellStart"/>
+            <w:r>
+              <w:t>vec</w:t>
+            </w:r>
+            <w:proofErr w:type="spellEnd"/>
+            <w:r>
+              <w:t xml:space="preserve"> -mag</w:t>
+            </w:r>
+          </w:p>
+        </w:tc>
+        <w:tc>
+          <w:tcPr>
+            <w:tcW w:w="1870" w:type="dxa"/>
+          </w:tcPr>
+          <w:p>
+            <w:pPr>
+              <w:spacing w:before="0" w:beforeAutospacing="0" w:after="300" w:afterAutospacing="0" w:line="240" w:lineRule="auto"/>
+              <w:jc w:val="left"/>
+            </w:pPr>
+            <w:proofErr w:type="spellStart"/>
+            <w:r>
+              <w:t>sd_y</w:t>
+            </w:r>
+            <w:proofErr w:type="spellEnd"/>
+          </w:p>
+        </w:tc>
+        <w:tc>
+          <w:tcPr>
+            <w:tcW w:w="1870" w:type="dxa"/>
+          </w:tcPr>
+          <w:p>
+            <w:pPr>
+              <w:spacing w:before="0" w:beforeAutospacing="0" w:after="300" w:afterAutospacing="0" w:line="240" w:lineRule="auto"/>
+              <w:jc w:val="left"/>
+              <w:rPr>
+                <w:rFonts w:ascii="Helvetica" w:hAnsi="Helvetica" w:cs="Helvetica"/>
+                <w:color w:val="333333"/>
+                <w:sz w:val="21"/>
+                <w:szCs w:val="21"/>
+              </w:rPr>
+            </w:pPr>
+            <w:proofErr w:type="spellStart"/>
+            <w:r>
+              <w:rPr>
+                <w:rFonts w:ascii="Helvetica" w:hAnsi="Helvetica" w:cs="Helvetica"/>
+                <w:color w:val="333333"/>
+                <w:sz w:val="21"/>
+                <w:szCs w:val="21"/>
+              </w:rPr>
+              <w:t>sle_y</w:t>
+            </w:r>
+            <w:proofErr w:type="spellEnd"/>
+          </w:p>
+        </w:tc>
+      </w:tr>
+      <w:tr>
+        <w:tc>
+          <w:tcPr>
+            <w:tcW w:w="1870" w:type="dxa"/>
+          </w:tcPr>
+          <w:p>
+            <w:r>
+              <w:t>2</w:t>
+            </w:r>
+          </w:p>
+        </w:tc>
+        <w:tc>
+          <w:tcPr>
+            <w:tcW w:w="1870" w:type="dxa"/>
+          </w:tcPr>
+          <w:p/>
+        </w:tc>
+        <w:tc>
+          <w:tcPr>
+            <w:tcW w:w="1870" w:type="dxa"/>
+          </w:tcPr>
+          <w:p/>
+        </w:tc>
+        <w:tc>
+          <w:tcPr>
+            <w:tcW w:w="1870" w:type="dxa"/>
+          </w:tcPr>
+          <w:p>
+            <w:pPr>
+              <w:spacing w:after="300"/>
+              <w:jc w:val="left"/>
+            </w:pPr>
+            <w:proofErr w:type="spellStart"/>
+            <w:r>
+              <w:t>amp_y</w:t>
+            </w:r>
+            <w:proofErr w:type="spellEnd"/>
+          </w:p>
+        </w:tc>
+        <w:tc>
+          <w:tcPr>
+            <w:tcW w:w="1870" w:type="dxa"/>
+          </w:tcPr>
+          <w:p>
+            <w:pPr>
+              <w:spacing w:after="300"/>
+              <w:jc w:val="left"/>
+              <w:rPr>
+                <w:rFonts w:ascii="Helvetica" w:hAnsi="Helvetica" w:cs="Helvetica"/>
+                <w:color w:val="333333"/>
+                <w:sz w:val="21"/>
+                <w:szCs w:val="21"/>
+              </w:rPr>
+            </w:pPr>
+            <w:proofErr w:type="spellStart"/>
+            <w:r>
+              <w:rPr>
+                <w:rFonts w:ascii="Helvetica" w:hAnsi="Helvetica" w:cs="Helvetica"/>
+                <w:color w:val="333333"/>
+                <w:sz w:val="21"/>
+                <w:szCs w:val="21"/>
+              </w:rPr>
+              <w:t>ntile</w:t>
+            </w:r>
+            <w:proofErr w:type="spellEnd"/>
+          </w:p>
+        </w:tc>
+      </w:tr>
+      <w:tr>
+        <w:tc>
+          <w:tcPr>
+            <w:tcW w:w="1870" w:type="dxa"/>
+          </w:tcPr>
+          <w:p>
+            <w:r>
+              <w:t>3</w:t>
+            </w:r>
+          </w:p>
+        </w:tc>
+        <w:tc>
+          <w:tcPr>
+            <w:tcW w:w="1870" w:type="dxa"/>
+          </w:tcPr>
+          <w:p/>
+        </w:tc>
+        <w:tc>
+          <w:tcPr>
+            <w:tcW w:w="1870" w:type="dxa"/>
+          </w:tcPr>
+          <w:p/>
+        </w:tc>
+        <w:tc>
+          <w:tcPr>
+            <w:tcW w:w="1870" w:type="dxa"/>
+          </w:tcPr>
+          <w:p>
+            <w:pPr>
+              <w:spacing w:after="300"/>
+              <w:jc w:val="left"/>
+            </w:pPr>
+            <w:proofErr w:type="spellStart"/>
+            <w:r>
+              <w:t>iqr_y</w:t>
+            </w:r>
+            <w:proofErr w:type="spellEnd"/>
+          </w:p>
+        </w:tc>
+        <w:tc>
+          <w:tcPr>
+            <w:tcW w:w="1870" w:type="dxa"/>
+          </w:tcPr>
+          <w:p>
+            <w:pPr>
+              <w:spacing w:after="300"/>
+              <w:jc w:val="left"/>
+              <w:rPr>
+                <w:rFonts w:ascii="Helvetica" w:hAnsi="Helvetica" w:cs="Helvetica"/>
+                <w:color w:val="333333"/>
+                <w:sz w:val="21"/>
+                <w:szCs w:val="21"/>
+              </w:rPr>
+            </w:pPr>
+            <w:proofErr w:type="spellStart"/>
+            <w:r>
+              <w:rPr>
+                <w:rFonts w:ascii="Helvetica" w:hAnsi="Helvetica" w:cs="Helvetica"/>
+                <w:color w:val="333333"/>
+                <w:sz w:val="21"/>
+                <w:szCs w:val="21"/>
+              </w:rPr>
+              <w:t>adf_y</w:t>
+            </w:r>
+            <w:proofErr w:type="spellEnd"/>
+          </w:p>
+        </w:tc>
+      </w:tr>
+      <w:tr>
+        <w:tc>
+          <w:tcPr>
+            <w:tcW w:w="1870" w:type="dxa"/>
+          </w:tcPr>
+          <w:p>
+            <w:r>
+              <w:t>4</w:t>
+            </w:r>
+          </w:p>
+        </w:tc>
+        <w:tc>
+          <w:tcPr>
+            <w:tcW w:w="1870" w:type="dxa"/>
+          </w:tcPr>
+          <w:p/>
+        </w:tc>
+        <w:tc>
+          <w:tcPr>
+            <w:tcW w:w="1870" w:type="dxa"/>
+          </w:tcPr>
+          <w:p/>
+        </w:tc>
+        <w:tc>
+          <w:tcPr>
+            <w:tcW w:w="1870" w:type="dxa"/>
+          </w:tcPr>
+          <w:p>
+            <w:pPr>
+              <w:spacing w:after="300"/>
+              <w:jc w:val="left"/>
+            </w:pPr>
+            <w:proofErr w:type="spellStart"/>
+            <w:r>
+              <w:t>amp_x</w:t>
+            </w:r>
+            <w:proofErr w:type="spellEnd"/>
+          </w:p>
+        </w:tc>
+        <w:tc>
+          <w:tcPr>
+            <w:tcW w:w="1870" w:type="dxa"/>
+          </w:tcPr>
+          <w:p>
+            <w:pPr>
+              <w:spacing w:after="300"/>
+              <w:jc w:val="left"/>
+              <w:rPr>
+                <w:rFonts w:ascii="Helvetica" w:hAnsi="Helvetica" w:cs="Helvetica"/>
+                <w:color w:val="333333"/>
+                <w:sz w:val="21"/>
+                <w:szCs w:val="21"/>
+              </w:rPr>
+            </w:pPr>
+            <w:proofErr w:type="spellStart"/>
+            <w:r>
+              <w:rPr>
+                <w:rFonts w:ascii="Helvetica" w:hAnsi="Helvetica" w:cs="Helvetica"/>
+                <w:color w:val="333333"/>
+                <w:sz w:val="21"/>
+                <w:szCs w:val="21"/>
+              </w:rPr>
+              <w:t>mean_y</w:t>
+            </w:r>
+            <w:proofErr w:type="spellEnd"/>
+          </w:p>
+        </w:tc>
+      </w:tr>
+      <w:tr>
+        <w:tc>
+          <w:tcPr>
+            <w:tcW w:w="1870" w:type="dxa"/>
+          </w:tcPr>
+          <w:p>
+            <w:r>
+              <w:t>5</w:t>
+            </w:r>
+          </w:p>
+        </w:tc>
+        <w:tc>
+          <w:tcPr>
+            <w:tcW w:w="1870" w:type="dxa"/>
+          </w:tcPr>
+          <w:p/>
+        </w:tc>
+        <w:tc>
+          <w:tcPr>
+            <w:tcW w:w="1870" w:type="dxa"/>
+          </w:tcPr>
+          <w:p/>
+        </w:tc>
+        <w:tc>
+          <w:tcPr>
+            <w:tcW w:w="1870" w:type="dxa"/>
+          </w:tcPr>
+          <w:p>
+            <w:pPr>
+              <w:spacing w:after="300"/>
+              <w:jc w:val="left"/>
+            </w:pPr>
+            <w:proofErr w:type="spellStart"/>
+            <w:r>
+              <w:t>ntile</w:t>
+            </w:r>
+            <w:proofErr w:type="spellEnd"/>
+          </w:p>
+        </w:tc>
+        <w:tc>
+          <w:tcPr>
+            <w:tcW w:w="1870" w:type="dxa"/>
+          </w:tcPr>
+          <w:p>
+            <w:pPr>
+              <w:spacing w:after="300"/>
+              <w:jc w:val="left"/>
+              <w:rPr>
+                <w:rFonts w:ascii="Helvetica" w:hAnsi="Helvetica" w:cs="Helvetica"/>
+                <w:color w:val="333333"/>
+                <w:sz w:val="21"/>
+                <w:szCs w:val="21"/>
+              </w:rPr>
+            </w:pPr>
+            <w:proofErr w:type="spellStart"/>
+            <w:r>
+              <w:rPr>
+                <w:rFonts w:ascii="Helvetica" w:hAnsi="Helvetica" w:cs="Helvetica"/>
+                <w:color w:val="333333"/>
+                <w:sz w:val="21"/>
+                <w:szCs w:val="21"/>
+              </w:rPr>
+              <w:t>vec_mag_mean</w:t>
+            </w:r>
+            <w:proofErr w:type="spellEnd"/>
+          </w:p>
+        </w:tc>
+      </w:tr>
+      <w:tr>
+        <w:tc>
+          <w:tcPr>
+            <w:tcW w:w="1870" w:type="dxa"/>
+          </w:tcPr>
+          <w:p>
+            <w:r>
+              <w:t>6</w:t>
+            </w:r>
+          </w:p>
+        </w:tc>
+        <w:tc>
+          <w:tcPr>
+            <w:tcW w:w="1870" w:type="dxa"/>
+          </w:tcPr>
+          <w:p/>
+        </w:tc>
+        <w:tc>
+          <w:tcPr>
+            <w:tcW w:w="1870" w:type="dxa"/>
+          </w:tcPr>
+          <w:p/>
+        </w:tc>
+        <w:tc>
+          <w:tcPr>
+            <w:tcW w:w="1870" w:type="dxa"/>
+          </w:tcPr>
+          <w:p>
+            <w:pPr>
+              <w:spacing w:after="300"/>
+              <w:jc w:val="left"/>
+            </w:pPr>
+            <w:proofErr w:type="spellStart"/>
+            <w:r>
+              <w:t>sd_x</w:t>
+            </w:r>
+            <w:proofErr w:type="spellEnd"/>
+          </w:p>
+        </w:tc>
+        <w:tc>
+          <w:tcPr>
+            <w:tcW w:w="1870" w:type="dxa"/>
+          </w:tcPr>
+          <w:p>
+            <w:pPr>
+              <w:spacing w:after="300"/>
+              <w:jc w:val="left"/>
+              <w:rPr>
+                <w:rFonts w:ascii="Helvetica" w:hAnsi="Helvetica" w:cs="Helvetica"/>
+                <w:color w:val="333333"/>
+                <w:sz w:val="21"/>
+                <w:szCs w:val="21"/>
+              </w:rPr>
+            </w:pPr>
+            <w:proofErr w:type="spellStart"/>
+            <w:r>
+              <w:rPr>
+                <w:rFonts w:ascii="Helvetica" w:hAnsi="Helvetica" w:cs="Helvetica"/>
+                <w:color w:val="333333"/>
+                <w:sz w:val="21"/>
+                <w:szCs w:val="21"/>
+              </w:rPr>
+              <w:t>sum_y</w:t>
+            </w:r>
+            <w:proofErr w:type="spellEnd"/>
+          </w:p>
+        </w:tc>
+      </w:tr>
+      <w:tr>
+        <w:tc>
+          <w:tcPr>
+            <w:tcW w:w="1870" w:type="dxa"/>
+          </w:tcPr>
+          <w:p>
+            <w:r>
+              <w:t>7</w:t>
+            </w:r>
+          </w:p>
+        </w:tc>
+        <w:tc>
+          <w:tcPr>
+            <w:tcW w:w="1870" w:type="dxa"/>
+          </w:tcPr>
+          <w:p/>
+        </w:tc>
+        <w:tc>
+          <w:tcPr>
+            <w:tcW w:w="1870" w:type="dxa"/>
+          </w:tcPr>
+          <w:p/>
+        </w:tc>
+        <w:tc>
+          <w:tcPr>
+            <w:tcW w:w="1870" w:type="dxa"/>
+          </w:tcPr>
+          <w:p>
+            <w:pPr>
+              <w:spacing w:after="300"/>
+              <w:jc w:val="left"/>
+            </w:pPr>
+            <w:proofErr w:type="spellStart"/>
+            <w:r>
+              <w:t>iqr_x</w:t>
+            </w:r>
+            <w:proofErr w:type="spellEnd"/>
+          </w:p>
+        </w:tc>
+        <w:tc>
+          <w:tcPr>
+            <w:tcW w:w="1870" w:type="dxa"/>
+          </w:tcPr>
+          <w:p>
+            <w:pPr>
+              <w:spacing w:after="300"/>
+              <w:jc w:val="left"/>
+              <w:rPr>
+                <w:rFonts w:ascii="Helvetica" w:hAnsi="Helvetica" w:cs="Helvetica"/>
+                <w:color w:val="333333"/>
+                <w:sz w:val="21"/>
+                <w:szCs w:val="21"/>
+              </w:rPr>
+            </w:pPr>
+            <w:proofErr w:type="spellStart"/>
+            <w:r>
+              <w:rPr>
+                <w:rFonts w:ascii="Helvetica" w:hAnsi="Helvetica" w:cs="Helvetica"/>
+                <w:color w:val="333333"/>
+                <w:sz w:val="21"/>
+                <w:szCs w:val="21"/>
+              </w:rPr>
+              <w:t>vec_mag</w:t>
+            </w:r>
+            <w:proofErr w:type="spellEnd"/>
+          </w:p>
+        </w:tc>
+      </w:tr>
+      <w:tr>
+        <w:tc>
+          <w:tcPr>
+            <w:tcW w:w="1870" w:type="dxa"/>
+          </w:tcPr>
+          <w:p>
+            <w:r>
+              <w:t>8</w:t>
+            </w:r>
+          </w:p>
+        </w:tc>
+        <w:tc>
+          <w:tcPr>
+            <w:tcW w:w="1870" w:type="dxa"/>
+          </w:tcPr>
+          <w:p/>
+        </w:tc>
+        <w:tc>
+          <w:tcPr>
+            <w:tcW w:w="1870" w:type="dxa"/>
+          </w:tcPr>
+          <w:p/>
+        </w:tc>
+        <w:tc>
+          <w:tcPr>
+            <w:tcW w:w="1870" w:type="dxa"/>
+          </w:tcPr>
+          <w:p>
+            <w:pPr>
+              <w:spacing w:after="300"/>
+              <w:jc w:val="left"/>
+            </w:pPr>
+            <w:proofErr w:type="spellStart"/>
+            <w:r>
+              <w:t>sd_z</w:t>
+            </w:r>
+            <w:proofErr w:type="spellEnd"/>
+          </w:p>
+        </w:tc>
+        <w:tc>
+          <w:tcPr>
+            <w:tcW w:w="1870" w:type="dxa"/>
+          </w:tcPr>
+          <w:p>
+            <w:pPr>
+              <w:spacing w:after="300"/>
+              <w:jc w:val="left"/>
+              <w:rPr>
+                <w:rFonts w:ascii="Helvetica" w:hAnsi="Helvetica" w:cs="Helvetica"/>
+                <w:color w:val="333333"/>
+                <w:sz w:val="21"/>
+                <w:szCs w:val="21"/>
+              </w:rPr>
+            </w:pPr>
+            <w:proofErr w:type="spellStart"/>
+            <w:r>
+              <w:rPr>
+                <w:rStyle w:val="HTMLCode"/>
+                <w:color w:val="333333"/>
+                <w:sz w:val="19"/>
+                <w:szCs w:val="19"/>
+              </w:rPr>
+              <w:t>vec_mag</w:t>
+            </w:r>
+            <w:proofErr w:type="spellEnd"/>
+            <w:r>
+              <w:rPr>
+                <w:rStyle w:val="HTMLCode"/>
+                <w:color w:val="333333"/>
+                <w:sz w:val="19"/>
+                <w:szCs w:val="19"/>
+              </w:rPr>
+              <w:t>-g</w:t>
+            </w:r>
+          </w:p>
+        </w:tc>
+      </w:tr>
+      <w:tr>
+        <w:tc>
+          <w:tcPr>
+            <w:tcW w:w="1870" w:type="dxa"/>
+          </w:tcPr>
+          <w:p>
+            <w:r>
+              <w:t>9</w:t>
+            </w:r>
+          </w:p>
+        </w:tc>
+        <w:tc>
+          <w:tcPr>
+            <w:tcW w:w="1870" w:type="dxa"/>
+          </w:tcPr>
+          <w:p/>
+        </w:tc>
+        <w:tc>
+          <w:tcPr>
+            <w:tcW w:w="1870" w:type="dxa"/>
+          </w:tcPr>
+          <w:p/>
+        </w:tc>
+        <w:tc>
+          <w:tcPr>
+            <w:tcW w:w="1870" w:type="dxa"/>
+          </w:tcPr>
+          <w:p>
+            <w:pPr>
+              <w:spacing w:after="300"/>
+              <w:jc w:val="left"/>
+            </w:pPr>
+            <w:proofErr w:type="spellStart"/>
+            <w:r>
+              <w:t>snp_y</w:t>
+            </w:r>
+            <w:proofErr w:type="spellEnd"/>
+          </w:p>
+        </w:tc>
+        <w:tc>
+          <w:tcPr>
+            <w:tcW w:w="1870" w:type="dxa"/>
+          </w:tcPr>
+          <w:p>
+            <w:pPr>
+              <w:spacing w:after="300"/>
+              <w:jc w:val="left"/>
+              <w:rPr>
+                <w:rFonts w:ascii="Helvetica" w:hAnsi="Helvetica" w:cs="Helvetica"/>
+                <w:color w:val="333333"/>
+                <w:sz w:val="21"/>
+                <w:szCs w:val="21"/>
+              </w:rPr>
+            </w:pPr>
+            <w:proofErr w:type="spellStart"/>
+            <w:r>
+              <w:rPr>
+                <w:rFonts w:ascii="Helvetica" w:hAnsi="Helvetica" w:cs="Helvetica"/>
+                <w:color w:val="333333"/>
+                <w:sz w:val="21"/>
+                <w:szCs w:val="21"/>
+              </w:rPr>
+              <w:t>sle_x</w:t>
+            </w:r>
+            <w:proofErr w:type="spellEnd"/>
+          </w:p>
+        </w:tc>
+      </w:tr>
+      <w:tr>
+        <w:tc>
+          <w:tcPr>
+            <w:tcW w:w="1870" w:type="dxa"/>
+          </w:tcPr>
+          <w:p>
+            <w:r>
+              <w:t>10</w:t>
+            </w:r>
+          </w:p>
+        </w:tc>
+        <w:tc>
+          <w:tcPr>
+            <w:tcW w:w="1870" w:type="dxa"/>
+          </w:tcPr>
+          <w:p/>
+        </w:tc>
+        <w:tc>
+          <w:tcPr>
+            <w:tcW w:w="1870" w:type="dxa"/>
+          </w:tcPr>
+          <w:p/>
+        </w:tc>
+        <w:tc>
+          <w:tcPr>
+            <w:tcW w:w="1870" w:type="dxa"/>
+          </w:tcPr>
+          <w:p>
+            <w:pPr>
+              <w:spacing w:after="300"/>
+              <w:jc w:val="left"/>
+            </w:pPr>
+            <w:proofErr w:type="spellStart"/>
+            <w:r>
+              <w:t>sle_y</w:t>
+            </w:r>
+            <w:proofErr w:type="spellEnd"/>
+          </w:p>
+        </w:tc>
+        <w:tc>
+          <w:tcPr>
+            <w:tcW w:w="1870" w:type="dxa"/>
+          </w:tcPr>
+          <w:p>
+            <w:pPr>
+              <w:spacing w:after="300"/>
+              <w:jc w:val="left"/>
+              <w:rPr>
+                <w:rFonts w:ascii="Helvetica" w:hAnsi="Helvetica" w:cs="Helvetica"/>
+                <w:color w:val="333333"/>
+                <w:sz w:val="21"/>
+                <w:szCs w:val="21"/>
+              </w:rPr>
+            </w:pPr>
+            <w:proofErr w:type="spellStart"/>
+            <w:r>
+              <w:rPr>
+                <w:rFonts w:ascii="Helvetica" w:hAnsi="Helvetica" w:cs="Helvetica"/>
+                <w:color w:val="333333"/>
+                <w:sz w:val="21"/>
+                <w:szCs w:val="21"/>
+              </w:rPr>
+              <w:t>snp_y</w:t>
+            </w:r>
+            <w:proofErr w:type="spellEnd"/>
+          </w:p>
+        </w:tc>
+      </w:tr>
+    </w:tbl>
+    <w:p>
+      <w:bookmarkStart w:id="0" w:name="_GoBack"/>
+      <w:bookmarkEnd w:id="0"/>
     </w:p>
     <w:p/>
     <w:p/>
+    <w:p/>
     <w:p>
       <w:r>
         <w:t>Table 1(Online) – Generate features and their mean and SD</w:t>
       </w:r>
-      <w:bookmarkStart w:id="0" w:name="_GoBack"/>
-      <w:bookmarkEnd w:id="0"/>
     </w:p>
     <w:p>
       <w:pPr>
@@ -1671,6 +2463,101 @@
       <w:szCs w:val="24"/>
     </w:rPr>
   </w:style>
+  <w:style w:type="table" w:styleId="TableGrid">
+    <w:name w:val="Table Grid"/>
+    <w:basedOn w:val="TableNormal"/>
+    <w:uiPriority w:val="39"/>
+    <w:rsid w:val="00D27DF1"/>
+    <w:pPr>
+      <w:spacing w:after="0" w:line="240" w:lineRule="auto"/>
+    </w:pPr>
+    <w:tblPr>
+      <w:tblBorders>
+        <w:top w:val="single" w:sz="4" w:space="0" w:color="auto"/>
+        <w:left w:val="single" w:sz="4" w:space="0" w:color="auto"/>
+        <w:bottom w:val="single" w:sz="4" w:space="0" w:color="auto"/>
+        <w:right w:val="single" w:sz="4" w:space="0" w:color="auto"/>
+        <w:insideH w:val="single" w:sz="4" w:space="0" w:color="auto"/>
+        <w:insideV w:val="single" w:sz="4" w:space="0" w:color="auto"/>
+      </w:tblBorders>
+    </w:tblPr>
+  </w:style>
+  <w:style w:type="character" w:styleId="HTMLCode">
+    <w:name w:val="HTML Code"/>
+    <w:basedOn w:val="DefaultParagraphFont"/>
+    <w:uiPriority w:val="99"/>
+    <w:semiHidden/>
+    <w:unhideWhenUsed/>
+    <w:rsid w:val="00373ADD"/>
+    <w:rPr>
+      <w:rFonts w:ascii="Courier New" w:eastAsia="Times New Roman" w:hAnsi="Courier New" w:cs="Courier New"/>
+      <w:sz w:val="20"/>
+      <w:szCs w:val="20"/>
+    </w:rPr>
+  </w:style>
+  <w:style w:type="table" w:styleId="PlainTable1">
+    <w:name w:val="Plain Table 1"/>
+    <w:basedOn w:val="TableNormal"/>
+    <w:uiPriority w:val="41"/>
+    <w:rsid w:val="00373ADD"/>
+    <w:pPr>
+      <w:spacing w:after="0" w:line="240" w:lineRule="auto"/>
+    </w:pPr>
+    <w:tblPr>
+      <w:tblStyleRowBandSize w:val="1"/>
+      <w:tblStyleColBandSize w:val="1"/>
+      <w:tblBorders>
+        <w:top w:val="single" w:sz="4" w:space="0" w:color="BFBFBF" w:themeColor="background1" w:themeShade="BF"/>
+        <w:left w:val="single" w:sz="4" w:space="0" w:color="BFBFBF" w:themeColor="background1" w:themeShade="BF"/>
+        <w:bottom w:val="single" w:sz="4" w:space="0" w:color="BFBFBF" w:themeColor="background1" w:themeShade="BF"/>
+        <w:right w:val="single" w:sz="4" w:space="0" w:color="BFBFBF" w:themeColor="background1" w:themeShade="BF"/>
+        <w:insideH w:val="single" w:sz="4" w:space="0" w:color="BFBFBF" w:themeColor="background1" w:themeShade="BF"/>
+        <w:insideV w:val="single" w:sz="4" w:space="0" w:color="BFBFBF" w:themeColor="background1" w:themeShade="BF"/>
+      </w:tblBorders>
+    </w:tblPr>
+    <w:tblStylePr w:type="firstRow">
+      <w:rPr>
+        <w:b/>
+        <w:bCs/>
+      </w:rPr>
+    </w:tblStylePr>
+    <w:tblStylePr w:type="lastRow">
+      <w:rPr>
+        <w:b/>
+        <w:bCs/>
+      </w:rPr>
+      <w:tblPr/>
+      <w:tcPr>
+        <w:tcBorders>
+          <w:top w:val="double" w:sz="4" w:space="0" w:color="BFBFBF" w:themeColor="background1" w:themeShade="BF"/>
+        </w:tcBorders>
+      </w:tcPr>
+    </w:tblStylePr>
+    <w:tblStylePr w:type="firstCol">
+      <w:rPr>
+        <w:b/>
+        <w:bCs/>
+      </w:rPr>
+    </w:tblStylePr>
+    <w:tblStylePr w:type="lastCol">
+      <w:rPr>
+        <w:b/>
+        <w:bCs/>
+      </w:rPr>
+    </w:tblStylePr>
+    <w:tblStylePr w:type="band1Vert">
+      <w:tblPr/>
+      <w:tcPr>
+        <w:shd w:val="clear" w:color="auto" w:fill="F2F2F2" w:themeFill="background1" w:themeFillShade="F2"/>
+      </w:tcPr>
+    </w:tblStylePr>
+    <w:tblStylePr w:type="band1Horz">
+      <w:tblPr/>
+      <w:tcPr>
+        <w:shd w:val="clear" w:color="auto" w:fill="F2F2F2" w:themeFill="background1" w:themeFillShade="F2"/>
+      </w:tcPr>
+    </w:tblStylePr>
+  </w:style>
 </w:styles>
 </file>
 

</xml_diff>

<commit_message>
x y z direction disc added.
</commit_message>
<xml_diff>
--- a/Docs/draft1.docx
+++ b/Docs/draft1.docx
@@ -177,7 +177,19 @@
       </w:r>
       <w:proofErr w:type="spellEnd"/>
       <w:r>
-        <w:t xml:space="preserve"> mobile application for x, y, and z directions. Since </w:t>
+        <w:t xml:space="preserve"> mobile application for x, y, and z d</w:t>
+      </w:r>
+      <w:r>
+        <w:t>irections</w:t>
+      </w:r>
+      <w:r>
+        <w:t>.</w:t>
+      </w:r>
+      <w:r>
+        <w:t xml:space="preserve"> </w:t>
+      </w:r>
+      <w:r>
+        <w:t xml:space="preserve">Since </w:t>
       </w:r>
       <w:r>
         <w:t>this</w:t>
@@ -187,7 +199,24 @@
       </w:r>
       <w:r>
         <w:lastRenderedPageBreak/>
-        <w:t xml:space="preserve">changed the frequency to 30Hz using a resampling method introduced by J. Smith, 2002 [ref number]. The metabolic data was collected by Jaeger had a frequency of 1Hz and contained VO2, VO2kg, VCO2, VE, BF, RER, EqO2, MET, and EE. We used the measured MET to </w:t>
+        <w:t xml:space="preserve">changed the frequency to 30Hz using a resampling method introduced </w:t>
+      </w:r>
+      <w:r>
+        <w:t>by J. Smith, 2002 [ref number].</w:t>
+      </w:r>
+      <w:r>
+        <w:t xml:space="preserve"> </w:t>
+      </w:r>
+      <w:r>
+        <w:t>According to android development documentation [ref number], the x-axis is alongside a horizontal line from the left to the right of the cell phone's screen. The y-axis is from the button to the top of the screen, and the z-axis comes out of the screen</w:t>
+      </w:r>
+      <w:r>
+        <w:t>.</w:t>
+      </w:r>
+    </w:p>
+    <w:p>
+      <w:r>
+        <w:t xml:space="preserve">The metabolic data was collected by Jaeger had a frequency of 1Hz and contained VO2, VO2kg, VCO2, VE, BF, RER, EqO2, MET, and EE. We used the measured MET to </w:t>
       </w:r>
       <w:r>
         <w:t>categorize</w:t>
@@ -290,6 +319,7 @@
     </w:p>
     <w:p>
       <w:r>
+        <w:lastRenderedPageBreak/>
         <w:t>For Case Three, we chos</w:t>
       </w:r>
       <w:r>
@@ -310,11 +340,7 @@
         <w:t>the generated features’</w:t>
       </w:r>
       <w:r>
-        <w:t xml:space="preserve"> means and standard deviations are specified in Table 1. Case Three uses these features </w:t>
-      </w:r>
-      <w:r>
-        <w:lastRenderedPageBreak/>
-        <w:t>in addition to x, y, and z accelerometer data. Since the new features have a frequency of 1 Hz, and the raw data frequency was 30 Hz, we reduced the raw data frequency to 1 Hz. At the end, 58</w:t>
+        <w:t xml:space="preserve"> means and standard deviations are specified in Table 1. Case Three uses these features in addition to x, y, and z accelerometer data. Since the new features have a frequency of 1 Hz, and the raw data frequency was 30 Hz, we reduced the raw data frequency to 1 Hz. At the end, 58</w:t>
       </w:r>
       <w:r>
         <w:t xml:space="preserve"> </w:t>
@@ -435,6 +461,7 @@
     </w:p>
     <w:p>
       <w:r>
+        <w:lastRenderedPageBreak/>
         <w:t>We used accuracy, the area under the receiver operating characteristic (ROC) curve</w:t>
       </w:r>
       <w:r>
@@ -473,11 +500,7 @@
         <w:t>s</w:t>
       </w:r>
       <w:r>
-        <w:t xml:space="preserve"> in R, we </w:t>
-      </w:r>
-      <w:r>
-        <w:lastRenderedPageBreak/>
-        <w:t>used the caret package. This package is an interface for ML algorithms and calls other packages to generate a model</w:t>
+        <w:t xml:space="preserve"> in R, we used the caret package. This package is an interface for ML algorithms and calls other packages to generate a model</w:t>
       </w:r>
       <w:r>
         <w:t>.</w:t>
@@ -679,6 +702,7 @@
         <w:pStyle w:val="NormalWeb"/>
       </w:pPr>
       <w:r>
+        <w:lastRenderedPageBreak/>
         <w:t>Self_Pace_walk</w:t>
       </w:r>
       <w:r>
@@ -744,7 +768,6 @@
     </w:p>
     <w:p>
       <w:r>
-        <w:lastRenderedPageBreak/>
         <w:t>We appli</w:t>
       </w:r>
       <w:r>
@@ -1064,7 +1087,11 @@
         <w:t xml:space="preserve">Three </w:t>
       </w:r>
       <w:r>
-        <w:t xml:space="preserve">had the highest performance, and the accuracy reached 92.2% and Area under ROC, and P-R curves were 0.99 and 0.97, respectively. Accuracy, AUC, and </w:t>
+        <w:t xml:space="preserve">had the highest performance, and the accuracy reached 92.2% </w:t>
+      </w:r>
+      <w:r>
+        <w:lastRenderedPageBreak/>
+        <w:t xml:space="preserve">and Area under ROC, and P-R curves were 0.99 and 0.97, respectively. Accuracy, AUC, and </w:t>
       </w:r>
       <w:proofErr w:type="spellStart"/>
       <w:r>
@@ -1087,7 +1114,6 @@
     </w:p>
     <w:p>
       <w:r>
-        <w:lastRenderedPageBreak/>
         <w:t>RF can sort the feature based on their importance and their effect on classification. Table 4 shows the top ten important features for each case calculated by RF.</w:t>
       </w:r>
     </w:p>
@@ -1888,39 +1914,82 @@
         </w:tc>
       </w:tr>
     </w:tbl>
-    <w:p>
+    <w:p/>
+    <w:p>
+      <w:r>
+        <w:t>Table 1(Online) – Generate features and their mean and SD</w:t>
+      </w:r>
+      <w:r>
+        <w:tab/>
+      </w:r>
       <w:bookmarkStart w:id="0" w:name="_GoBack"/>
       <w:bookmarkEnd w:id="0"/>
-    </w:p>
-    <w:p/>
-    <w:p/>
-    <w:p/>
-    <w:p>
-      <w:r>
-        <w:t>Table 1(Online) – Generate features and their mean and SD</w:t>
+      <w:r>
+        <w:br w:type="page"/>
       </w:r>
     </w:p>
     <w:p>
       <w:pPr>
-        <w:pStyle w:val="NormalWeb"/>
-      </w:pPr>
-    </w:p>
-    <w:p>
-      <w:pPr>
-        <w:pStyle w:val="NormalWeb"/>
         <w:rPr>
-          <w:rFonts w:asciiTheme="minorHAnsi" w:hAnsiTheme="minorHAnsi"/>
+          <w:b/>
+          <w:lang w:val="en-GB"/>
         </w:rPr>
       </w:pPr>
       <w:r>
-        <w:tab/>
-      </w:r>
-      <w:r>
-        <w:tab/>
-      </w:r>
-      <w:r>
-        <w:tab/>
-      </w:r>
+        <w:rPr>
+          <w:b/>
+          <w:lang w:val="en-GB"/>
+        </w:rPr>
+        <w:lastRenderedPageBreak/>
+        <w:t>Discussion</w:t>
+      </w:r>
+    </w:p>
+    <w:p>
+      <w:r>
+        <w:t xml:space="preserve">Overall RF performed very </w:t>
+      </w:r>
+      <w:r>
+        <w:t>well</w:t>
+      </w:r>
+    </w:p>
+    <w:p>
+      <w:r>
+        <w:t>Creating features</w:t>
+      </w:r>
+      <w:r>
+        <w:t xml:space="preserve"> is</w:t>
+      </w:r>
+      <w:r>
+        <w:t xml:space="preserve"> very important and increase accuracy by XX percent. Specially improved self run3 run 5 run 7.</w:t>
+      </w:r>
+    </w:p>
+    <w:p>
+      <w:r>
+        <w:t>Runing3 and self pace</w:t>
+      </w:r>
+      <w:r>
+        <w:t xml:space="preserve"> not as accurate as other groups, </w:t>
+      </w:r>
+      <w:r>
+        <w:t>refer to conf</w:t>
+      </w:r>
+      <w:r>
+        <w:t>usion</w:t>
+      </w:r>
+      <w:r>
+        <w:t xml:space="preserve"> matrix</w:t>
+      </w:r>
+      <w:r>
+        <w:t>.</w:t>
+      </w:r>
+    </w:p>
+    <w:p>
+      <w:pPr>
+        <w:rPr>
+          <w:b/>
+          <w:lang w:val="en-GB"/>
+        </w:rPr>
+      </w:pPr>
       <w:r>
         <w:tab/>
       </w:r>

</xml_diff>

<commit_message>
Ready to start the discussion section.
</commit_message>
<xml_diff>
--- a/Docs/draft1.docx
+++ b/Docs/draft1.docx
@@ -1116,6 +1116,26 @@
       <w:r>
         <w:t>RF can sort the feature based on their importance and their effect on classification. Table 4 shows the top ten important features for each case calculated by RF.</w:t>
       </w:r>
+      <w:r>
+        <w:t xml:space="preserve"> In Case One, </w:t>
+      </w:r>
+      <w:proofErr w:type="spellStart"/>
+      <w:r>
+        <w:t>y_axis</w:t>
+      </w:r>
+      <w:proofErr w:type="spellEnd"/>
+      <w:r>
+        <w:t xml:space="preserve"> has the highest impact on the results. In Case Three standard deviation of y axis is the most important feature and for Case Four, </w:t>
+      </w:r>
+      <w:r>
+        <w:t xml:space="preserve">Sum Log </w:t>
+      </w:r>
+      <w:r>
+        <w:t>energy</w:t>
+      </w:r>
+      <w:r>
+        <w:t xml:space="preserve"> of y axis ranks the first in feature importance.</w:t>
+      </w:r>
     </w:p>
     <w:p>
       <w:r>
@@ -1125,21 +1145,11 @@
         <w:t xml:space="preserve"> - Top Ten Features</w:t>
       </w:r>
       <w:r>
-        <w:t xml:space="preserve"> </w:t>
-      </w:r>
-      <w:proofErr w:type="gramStart"/>
-      <w:r>
-        <w:t>( should</w:t>
-      </w:r>
-      <w:proofErr w:type="gramEnd"/>
-      <w:r>
-        <w:t xml:space="preserve"> we use </w:t>
-      </w:r>
-      <w:proofErr w:type="spellStart"/>
-      <w:r>
-        <w:t>abbrevations</w:t>
-      </w:r>
-      <w:proofErr w:type="spellEnd"/>
+        <w:t xml:space="preserve"> (should we use </w:t>
+      </w:r>
+      <w:r>
+        <w:t>abbreviations</w:t>
+      </w:r>
       <w:r>
         <w:t>?)</w:t>
       </w:r>
@@ -1227,7 +1237,11 @@
           <w:tcPr>
             <w:tcW w:w="1870" w:type="dxa"/>
           </w:tcPr>
-          <w:p/>
+          <w:p>
+            <w:r>
+              <w:t>y_ axis</w:t>
+            </w:r>
+          </w:p>
         </w:tc>
         <w:tc>
           <w:tcPr>
@@ -1307,7 +1321,13 @@
           <w:tcPr>
             <w:tcW w:w="1870" w:type="dxa"/>
           </w:tcPr>
-          <w:p/>
+          <w:p>
+            <w:proofErr w:type="spellStart"/>
+            <w:r>
+              <w:t>x_axis</w:t>
+            </w:r>
+            <w:proofErr w:type="spellEnd"/>
+          </w:p>
         </w:tc>
         <w:tc>
           <w:tcPr>
@@ -1375,7 +1395,13 @@
           <w:tcPr>
             <w:tcW w:w="1870" w:type="dxa"/>
           </w:tcPr>
-          <w:p/>
+          <w:p>
+            <w:proofErr w:type="spellStart"/>
+            <w:r>
+              <w:t>z_axis</w:t>
+            </w:r>
+            <w:proofErr w:type="spellEnd"/>
+          </w:p>
         </w:tc>
         <w:tc>
           <w:tcPr>
@@ -1922,8 +1948,6 @@
       <w:r>
         <w:tab/>
       </w:r>
-      <w:bookmarkStart w:id="0" w:name="_GoBack"/>
-      <w:bookmarkEnd w:id="0"/>
       <w:r>
         <w:br w:type="page"/>
       </w:r>
@@ -1951,6 +1975,8 @@
       <w:r>
         <w:t>well</w:t>
       </w:r>
+      <w:bookmarkStart w:id="0" w:name="_GoBack"/>
+      <w:bookmarkEnd w:id="0"/>
     </w:p>
     <w:p>
       <w:r>
@@ -1981,6 +2007,11 @@
       </w:r>
       <w:r>
         <w:t>.</w:t>
+      </w:r>
+    </w:p>
+    <w:p>
+      <w:r>
+        <w:t>Mention that the y axis is the most important one and why.</w:t>
       </w:r>
     </w:p>
     <w:p>

</xml_diff>

<commit_message>
Added new case and draft for the paper
</commit_message>
<xml_diff>
--- a/Docs/draft1.docx
+++ b/Docs/draft1.docx
@@ -208,7 +208,15 @@
         <w:t xml:space="preserve"> </w:t>
       </w:r>
       <w:r>
-        <w:t>According to android development documentation [ref number], the x-axis is alongside a horizontal line from the left to the right of the cell phone's screen. The y-axis is from the button to the top of the screen, and the z-axis comes out of the screen</w:t>
+        <w:t>According to android development documentation [</w:t>
+      </w:r>
+      <w:r>
+        <w:t>https://source.android.com/devices/sensors/sensor-types</w:t>
+      </w:r>
+      <w:bookmarkStart w:id="0" w:name="_GoBack"/>
+      <w:bookmarkEnd w:id="0"/>
+      <w:r>
+        <w:t>], the x-axis is alongside a horizontal line from the left to the right of the cell phone's screen. The y-axis is from the button to the top of the screen, and the z-axis comes out of the screen</w:t>
       </w:r>
       <w:r>
         <w:t>.</w:t>
@@ -1969,63 +1977,87 @@
       </w:r>
     </w:p>
     <w:p>
-      <w:r>
-        <w:t xml:space="preserve">Overall RF performed very </w:t>
-      </w:r>
-      <w:r>
-        <w:t>well</w:t>
-      </w:r>
-      <w:bookmarkStart w:id="0" w:name="_GoBack"/>
-      <w:bookmarkEnd w:id="0"/>
-    </w:p>
-    <w:p>
-      <w:r>
-        <w:t>Creating features</w:t>
-      </w:r>
-      <w:r>
-        <w:t xml:space="preserve"> is</w:t>
-      </w:r>
-      <w:r>
-        <w:t xml:space="preserve"> very important and increase accuracy by XX percent. Specially improved self run3 run 5 run 7.</w:t>
-      </w:r>
-    </w:p>
-    <w:p>
-      <w:r>
-        <w:t>Runing3 and self pace</w:t>
-      </w:r>
-      <w:r>
-        <w:t xml:space="preserve"> not as accurate as other groups, </w:t>
-      </w:r>
-      <w:r>
-        <w:t>refer to conf</w:t>
-      </w:r>
-      <w:r>
-        <w:t>usion</w:t>
-      </w:r>
-      <w:r>
-        <w:t xml:space="preserve"> matrix</w:t>
-      </w:r>
-      <w:r>
-        <w:t>.</w:t>
-      </w:r>
-    </w:p>
-    <w:p>
-      <w:r>
-        <w:t>Mention that the y axis is the most important one and why.</w:t>
-      </w:r>
-    </w:p>
-    <w:p>
       <w:pPr>
         <w:rPr>
-          <w:b/>
+          <w:bCs/>
           <w:lang w:val="en-GB"/>
         </w:rPr>
       </w:pPr>
       <w:r>
-        <w:tab/>
-      </w:r>
-      <w:r>
-        <w:tab/>
+        <w:rPr>
+          <w:bCs/>
+          <w:lang w:val="en-GB"/>
+        </w:rPr>
+        <w:t>Summary of research questions</w:t>
+      </w:r>
+    </w:p>
+    <w:p>
+      <w:r>
+        <w:rPr>
+          <w:bCs/>
+          <w:lang w:val="en-GB"/>
+        </w:rPr>
+        <w:t>Overall classification accuracy and o</w:t>
+      </w:r>
+      <w:proofErr w:type="spellStart"/>
+      <w:r>
+        <w:t>verall</w:t>
+      </w:r>
+      <w:proofErr w:type="spellEnd"/>
+      <w:r>
+        <w:t xml:space="preserve"> RF performed very </w:t>
+      </w:r>
+      <w:r>
+        <w:t>well</w:t>
+      </w:r>
+    </w:p>
+    <w:p>
+      <w:r>
+        <w:t>Relate your finding to previous findings from the literature</w:t>
+      </w:r>
+    </w:p>
+    <w:p>
+      <w:r>
+        <w:t>Creating features</w:t>
+      </w:r>
+      <w:r>
+        <w:t xml:space="preserve"> is</w:t>
+      </w:r>
+      <w:r>
+        <w:t xml:space="preserve"> very important and increase accuracy by XX percent. Specially improved self run3 run 5 run 7.</w:t>
+      </w:r>
+    </w:p>
+    <w:p>
+      <w:r>
+        <w:t>Talk about feature other people have used and how ours are similar or different</w:t>
+      </w:r>
+    </w:p>
+    <w:p>
+      <w:r>
+        <w:t>Runing3 and self pace</w:t>
+      </w:r>
+      <w:r>
+        <w:t xml:space="preserve"> not as accurate as other groups, </w:t>
+      </w:r>
+      <w:r>
+        <w:t>refer to conf</w:t>
+      </w:r>
+      <w:r>
+        <w:t>usion</w:t>
+      </w:r>
+      <w:r>
+        <w:t xml:space="preserve"> matrix</w:t>
+      </w:r>
+      <w:r>
+        <w:t>.</w:t>
+      </w:r>
+    </w:p>
+    <w:p>
+      <w:r>
+        <w:t>Mention that the y axis is the most important one and why.</w:t>
+      </w:r>
+      <w:r>
+        <w:t xml:space="preserve"> Why it helps to know the orientation of the accelerometer in the phone</w:t>
       </w:r>
     </w:p>
     <w:sectPr>

</xml_diff>